<commit_message>
AEP document notes and some plotting misc
</commit_message>
<xml_diff>
--- a/writing/kapur_ch1 AEP MK_MAH_MK.docx
+++ b/writing/kapur_ch1 AEP MK_MAH_MK.docx
@@ -2929,14 +2929,36 @@
       <w:r>
         <w:t xml:space="preserve">Equation </w:t>
       </w:r>
-      <w:fldSimple w:instr=" SEQ Equation \* ARABIC ">
-        <w:r>
-          <w:rPr>
-            <w:noProof/>
-          </w:rPr>
-          <w:t>5</w:t>
-        </w:r>
-      </w:fldSimple>
+      <w:r>
+        <w:rPr>
+          <w:noProof/>
+        </w:rPr>
+        <w:fldChar w:fldCharType="begin"/>
+      </w:r>
+      <w:r>
+        <w:rPr>
+          <w:noProof/>
+        </w:rPr>
+        <w:instrText xml:space="preserve"> SEQ Equation \* ARABIC </w:instrText>
+      </w:r>
+      <w:r>
+        <w:rPr>
+          <w:noProof/>
+        </w:rPr>
+        <w:fldChar w:fldCharType="separate"/>
+      </w:r>
+      <w:r>
+        <w:rPr>
+          <w:noProof/>
+        </w:rPr>
+        <w:t>5</w:t>
+      </w:r>
+      <w:r>
+        <w:rPr>
+          <w:noProof/>
+        </w:rPr>
+        <w:fldChar w:fldCharType="end"/>
+      </w:r>
       <w:r>
         <w:t xml:space="preserve"> </w:t>
       </w:r>
@@ -3727,7 +3749,13 @@
               <w:t xml:space="preserve"> degrees with no overlap </w:t>
             </w:r>
             <w:r>
-              <w:t>and weak contrast</w:t>
+              <w:t xml:space="preserve">and </w:t>
+            </w:r>
+            <w:r>
+              <w:t>reduced</w:t>
+            </w:r>
+            <w:r>
+              <w:t xml:space="preserve"> contrast</w:t>
             </w:r>
           </w:p>
         </w:tc>
@@ -4840,7 +4868,13 @@
       </w:r>
       <w:r>
         <w:lastRenderedPageBreak/>
-        <w:t xml:space="preserve">most-frequently detected break point across 100 simulated datasets for each scenario (i.e. the mode). None of the three fixed break points (at 25, 30, and 49 degrees) were detected in more than 27% of simulations, but the correct break points did constitute the most frequently detected location. For the overlapping </w:t>
+        <w:t xml:space="preserve">most-frequently detected break point across 100 simulated datasets for each scenario (i.e. the mode). None of the three fixed break points (at 25, 30, and 49 degrees) were detected in more than </w:t>
+      </w:r>
+      <w:r>
+        <w:t>30</w:t>
+      </w:r>
+      <w:r>
+        <w:t xml:space="preserve">% of simulations, but the correct break points did constitute the most frequently detected location. For the overlapping </w:t>
       </w:r>
       <w:r>
         <w:t>ranges between 20° and 25° Latitude, the most commonly detected break point was at 23°; the histogram of detected points shows a cluster of break-point detection spread across the overlapping range</w:t>
@@ -4876,7 +4910,13 @@
         <w:t>. Because the detection method coerces breakpoint estimates to the nearest integer, it is likely this represents the ‘true’ midpoint of 22.5°.</w:t>
       </w:r>
       <w:r>
-        <w:t xml:space="preserve"> It correctly recognized zero break points in 82% of simulated datasets without spatial structure.</w:t>
+        <w:t xml:space="preserve"> It correctly recognized zero break points in </w:t>
+      </w:r>
+      <w:r>
+        <w:t>84</w:t>
+      </w:r>
+      <w:r>
+        <w:t>% of simulated datasets without spatial structure.</w:t>
       </w:r>
     </w:p>
     <w:p>
@@ -5024,7 +5064,7 @@
               <w:spacing w:line="276" w:lineRule="auto"/>
             </w:pPr>
             <w:r>
-              <w:t>Single, symmetrical spatial break in middle of range, with no overlap and strong contrast</w:t>
+              <w:t>No spatial breaks</w:t>
             </w:r>
           </w:p>
         </w:tc>
@@ -5050,7 +5090,7 @@
               <w:spacing w:line="276" w:lineRule="auto"/>
             </w:pPr>
             <w:r>
-              <w:t>None (0.82)</w:t>
+              <w:t>None (0.84)</w:t>
             </w:r>
           </w:p>
         </w:tc>
@@ -5068,7 +5108,7 @@
               <w:spacing w:line="276" w:lineRule="auto"/>
             </w:pPr>
             <w:r>
-              <w:t>Single, symmetrical spatial break at 25 degrees with no overlap and weak contrast</w:t>
+              <w:t>Single, symmetrical spatial break in middle of range, with no overlap and strong contrast</w:t>
             </w:r>
           </w:p>
         </w:tc>
@@ -5094,7 +5134,7 @@
               <w:spacing w:line="276" w:lineRule="auto"/>
             </w:pPr>
             <w:r>
-              <w:t>25° (0.25)</w:t>
+              <w:t>25° (0.24)</w:t>
             </w:r>
           </w:p>
         </w:tc>
@@ -5112,7 +5152,13 @@
               <w:spacing w:line="276" w:lineRule="auto"/>
             </w:pPr>
             <w:r>
-              <w:t>Single spatial break with some overlap</w:t>
+              <w:t xml:space="preserve">Single, symmetrical spatial break at 25 degrees with no overlap and </w:t>
+            </w:r>
+            <w:r>
+              <w:t xml:space="preserve">reduced </w:t>
+            </w:r>
+            <w:r>
+              <w:t>contrast</w:t>
             </w:r>
           </w:p>
         </w:tc>
@@ -5125,10 +5171,7 @@
               <w:spacing w:line="276" w:lineRule="auto"/>
             </w:pPr>
             <w:r>
-              <w:t>25</w:t>
-            </w:r>
-            <w:r>
-              <w:t>° Latitude</w:t>
+              <w:t>25° Latitude</w:t>
             </w:r>
           </w:p>
         </w:tc>
@@ -5140,6 +5183,12 @@
             <w:pPr>
               <w:spacing w:line="276" w:lineRule="auto"/>
             </w:pPr>
+            <w:r>
+              <w:t xml:space="preserve">25° </w:t>
+            </w:r>
+            <w:r>
+              <w:t>(0.30)</w:t>
+            </w:r>
           </w:p>
         </w:tc>
       </w:tr>
@@ -5156,7 +5205,7 @@
               <w:spacing w:line="276" w:lineRule="auto"/>
             </w:pPr>
             <w:r>
-              <w:t xml:space="preserve">Single spatial break at edge of range with no overlap </w:t>
+              <w:t>Single spatial break with some overlap</w:t>
             </w:r>
           </w:p>
         </w:tc>
@@ -5182,7 +5231,10 @@
               <w:spacing w:line="276" w:lineRule="auto"/>
             </w:pPr>
             <w:r>
-              <w:t>49° (0.27)</w:t>
+              <w:t>49° (0.25); tied with 50</w:t>
+            </w:r>
+            <w:r>
+              <w:t>°</w:t>
             </w:r>
           </w:p>
         </w:tc>
@@ -5200,7 +5252,7 @@
               <w:spacing w:line="276" w:lineRule="auto"/>
             </w:pPr>
             <w:r>
-              <w:t>Single, symmetrical spatial break in middle of range, with no overlap and strong contrast</w:t>
+              <w:t xml:space="preserve">Single spatial break at edge of range with no overlap </w:t>
             </w:r>
           </w:p>
         </w:tc>
@@ -5226,7 +5278,7 @@
               <w:spacing w:line="276" w:lineRule="auto"/>
             </w:pPr>
             <w:r>
-              <w:t>23° (0.32; 0.92 between 20° and 25°)</w:t>
+              <w:t>23° (0.38; 0.92 between 20° and 25°)</w:t>
             </w:r>
           </w:p>
         </w:tc>
@@ -5248,14 +5300,36 @@
       <w:r>
         <w:t xml:space="preserve">Table </w:t>
       </w:r>
-      <w:fldSimple w:instr=" SEQ Table \* ARABIC ">
-        <w:r>
-          <w:rPr>
-            <w:noProof/>
-          </w:rPr>
-          <w:t>2</w:t>
-        </w:r>
-      </w:fldSimple>
+      <w:r>
+        <w:rPr>
+          <w:noProof/>
+        </w:rPr>
+        <w:fldChar w:fldCharType="begin"/>
+      </w:r>
+      <w:r>
+        <w:rPr>
+          <w:noProof/>
+        </w:rPr>
+        <w:instrText xml:space="preserve"> SEQ Table \* ARABIC </w:instrText>
+      </w:r>
+      <w:r>
+        <w:rPr>
+          <w:noProof/>
+        </w:rPr>
+        <w:fldChar w:fldCharType="separate"/>
+      </w:r>
+      <w:r>
+        <w:rPr>
+          <w:noProof/>
+        </w:rPr>
+        <w:t>2</w:t>
+      </w:r>
+      <w:r>
+        <w:rPr>
+          <w:noProof/>
+        </w:rPr>
+        <w:fldChar w:fldCharType="end"/>
+      </w:r>
       <w:bookmarkEnd w:id="42"/>
       <w:r>
         <w:t xml:space="preserve">. Summary of true and most-frequently detected break points following GAM derivative analysis. For each scenario, the most-frequently identified break point is presented, with the proportion of 100 runs which detected this point in parentheses. The distribution of detected break points can be visualized in </w:t>
@@ -5298,9 +5372,9 @@
         </w:rPr>
         <w:lastRenderedPageBreak/>
         <w:drawing>
-          <wp:inline distT="0" distB="0" distL="0" distR="0" wp14:anchorId="56B3E7DD" wp14:editId="37578272">
-            <wp:extent cx="7906048" cy="5120640"/>
-            <wp:effectExtent l="0" t="0" r="0" b="3810"/>
+          <wp:inline distT="0" distB="0" distL="0" distR="0" wp14:anchorId="56B3E7DD" wp14:editId="269A24D6">
+            <wp:extent cx="7906048" cy="5115678"/>
+            <wp:effectExtent l="0" t="0" r="0" b="8890"/>
             <wp:docPr id="1" name="Picture 1"/>
             <wp:cNvGraphicFramePr>
               <a:graphicFrameLocks xmlns:a="http://schemas.openxmlformats.org/drawingml/2006/main" noChangeAspect="1"/>
@@ -5322,7 +5396,6 @@
                         </a:ext>
                       </a:extLst>
                     </a:blip>
-                    <a:srcRect/>
                     <a:stretch>
                       <a:fillRect/>
                     </a:stretch>
@@ -5330,7 +5403,7 @@
                   <pic:spPr bwMode="auto">
                     <a:xfrm>
                       <a:off x="0" y="0"/>
-                      <a:ext cx="7906048" cy="5120640"/>
+                      <a:ext cx="7906048" cy="5115678"/>
                     </a:xfrm>
                     <a:prstGeom prst="rect">
                       <a:avLst/>
@@ -5351,48 +5424,6 @@
       <w:pPr>
         <w:pStyle w:val="Caption"/>
         <w:spacing w:line="360" w:lineRule="auto"/>
-      </w:pPr>
-      <w:bookmarkStart w:id="43" w:name="_Ref872266"/>
-      <w:bookmarkStart w:id="44" w:name="_Ref872261"/>
-      <w:r>
-        <w:t xml:space="preserve">Figure </w:t>
-      </w:r>
-      <w:fldSimple w:instr=" SEQ Figure \* ARABIC ">
-        <w:r>
-          <w:rPr>
-            <w:noProof/>
-          </w:rPr>
-          <w:t>1</w:t>
-        </w:r>
-      </w:fldSimple>
-      <w:bookmarkEnd w:id="43"/>
-      <w:r>
-        <w:t xml:space="preserve"> Results of simulation analysis. Each row corresponds to a tested scenario; left-hand panels show a frequency histogram of latitudinal break points identified via the GAM analysis, with vertical dashed lines indicating the underlying true break point.</w:t>
-      </w:r>
-      <w:r>
-        <w:t xml:space="preserve"> A break </w:t>
-      </w:r>
-      <w:r>
-        <w:lastRenderedPageBreak/>
-        <w:t>point of “NA” indicates that no break point was detected.</w:t>
-      </w:r>
-      <w:r>
-        <w:t xml:space="preserve"> Right-hand panels (second and third columns) compare the original and fitted life history parameters (L</w:t>
-      </w:r>
-      <w:r>
-        <w:rPr>
-          <w:vertAlign w:val="subscript"/>
-        </w:rPr>
-        <w:t>∞</w:t>
-      </w:r>
-      <w:r>
-        <w:t xml:space="preserve"> and K) used to generate the data (red points) and estimated post-aggregation (black points). Error bars represent 95% confidence intervals.</w:t>
-      </w:r>
-      <w:bookmarkEnd w:id="44"/>
-    </w:p>
-    <w:p>
-      <w:pPr>
-        <w:spacing w:line="360" w:lineRule="auto"/>
         <w:sectPr>
           <w:pgSz w:w="15840" w:h="12240" w:orient="landscape"/>
           <w:pgMar w:top="1440" w:right="1440" w:bottom="1440" w:left="1440" w:header="720" w:footer="720" w:gutter="0"/>
@@ -5400,8 +5431,109 @@
           <w:docGrid w:linePitch="360"/>
         </w:sectPr>
       </w:pPr>
+      <w:bookmarkStart w:id="43" w:name="_Ref872266"/>
+      <w:bookmarkStart w:id="44" w:name="_Ref872261"/>
+      <w:r>
+        <w:t xml:space="preserve">Figure </w:t>
+      </w:r>
+      <w:r>
+        <w:rPr>
+          <w:noProof/>
+        </w:rPr>
+        <w:fldChar w:fldCharType="begin"/>
+      </w:r>
+      <w:r>
+        <w:rPr>
+          <w:noProof/>
+        </w:rPr>
+        <w:instrText xml:space="preserve"> SEQ Figure \* ARABIC </w:instrText>
+      </w:r>
+      <w:r>
+        <w:rPr>
+          <w:noProof/>
+        </w:rPr>
+        <w:fldChar w:fldCharType="separate"/>
+      </w:r>
+      <w:r>
+        <w:rPr>
+          <w:noProof/>
+        </w:rPr>
+        <w:t>1</w:t>
+      </w:r>
+      <w:r>
+        <w:rPr>
+          <w:noProof/>
+        </w:rPr>
+        <w:fldChar w:fldCharType="end"/>
+      </w:r>
+      <w:bookmarkEnd w:id="43"/>
+      <w:r>
+        <w:t xml:space="preserve"> Results of simulation analysis. Each row corresponds to a tested scenario; left-hand panels show a frequency histogram of latitudinal break points identified via the GAM analysis, with vertical dashed </w:t>
+      </w:r>
+      <w:r>
+        <w:t xml:space="preserve">red </w:t>
+      </w:r>
+      <w:r>
+        <w:t>lines indicating the underlying true break point.</w:t>
+      </w:r>
+      <w:r>
+        <w:t xml:space="preserve"> A </w:t>
+      </w:r>
+      <w:r>
+        <w:lastRenderedPageBreak/>
+        <w:t>break point of “NA” indicates that no break point was detected</w:t>
+      </w:r>
+      <w:r>
+        <w:t>. Centered</w:t>
+      </w:r>
+      <w:r>
+        <w:t xml:space="preserve"> panels (second columns) compare the original and fitted life history parameters (L</w:t>
+      </w:r>
+      <w:r>
+        <w:rPr>
+          <w:vertAlign w:val="subscript"/>
+        </w:rPr>
+        <w:t>∞</w:t>
+      </w:r>
+      <w:r>
+        <w:t xml:space="preserve"> and K) used to generate the </w:t>
+      </w:r>
+      <w:r>
+        <w:t>data</w:t>
+      </w:r>
+      <w:r>
+        <w:t xml:space="preserve"> and</w:t>
+      </w:r>
+      <w:r>
+        <w:t xml:space="preserve"> parameters</w:t>
+      </w:r>
+      <w:r>
+        <w:t xml:space="preserve"> estimated </w:t>
+      </w:r>
+      <w:r>
+        <w:t xml:space="preserve">when the data were aggregated </w:t>
+      </w:r>
+      <w:r>
+        <w:t>at</w:t>
+      </w:r>
       <w:bookmarkStart w:id="45" w:name="_GoBack"/>
       <w:bookmarkEnd w:id="45"/>
+      <w:r>
+        <w:t xml:space="preserve"> the most commonly observed break </w:t>
+      </w:r>
+      <w:r>
+        <w:t>(black points). Error bars represent 95% confidence intervals</w:t>
+      </w:r>
+      <w:bookmarkEnd w:id="44"/>
+      <w:r>
+        <w:t xml:space="preserve">. The rightmost panel displays the original data (red points) and </w:t>
+      </w:r>
+      <w:r>
+        <w:t>fitted VBGF</w:t>
+      </w:r>
+      <w:r>
+        <w:t xml:space="preserve"> (black lines).</w:t>
+      </w:r>
     </w:p>
     <w:p>
       <w:pPr>
@@ -9510,13 +9642,7 @@
         <w:annotationRef/>
       </w:r>
       <w:r>
-        <w:t>Good point, Christine only used age-4</w:t>
-      </w:r>
-      <w:r>
-        <w:t xml:space="preserve"> or 6</w:t>
-      </w:r>
-      <w:r>
-        <w:t xml:space="preserve"> fish in her VAST analysis. </w:t>
+        <w:t xml:space="preserve">Good point, Christine only used age-4 or 6 fish in her VAST analysis. </w:t>
       </w:r>
     </w:p>
     <w:p>
@@ -9702,13 +9828,7 @@
         <w:annotationRef/>
       </w:r>
       <w:r>
-        <w:t xml:space="preserve">I </w:t>
-      </w:r>
-      <w:r>
-        <w:t>think that</w:t>
-      </w:r>
-      <w:r>
-        <w:t xml:space="preserve"> this should </w:t>
+        <w:t xml:space="preserve">I think that this should </w:t>
       </w:r>
       <w:proofErr w:type="gramStart"/>
       <w:r>
@@ -9751,7 +9871,16 @@
         <w:annotationRef/>
       </w:r>
       <w:r>
-        <w:t>Have not updated since last fall, may change</w:t>
+        <w:rPr>
+          <w:highlight w:val="yellow"/>
+        </w:rPr>
+        <w:t>Still waiting for updated WC data – will hopefully get this week</w:t>
+      </w:r>
+      <w:r>
+        <w:rPr>
+          <w:highlight w:val="yellow"/>
+        </w:rPr>
+        <w:t>. This section and its results have not been updated.</w:t>
       </w:r>
     </w:p>
   </w:comment>
@@ -11444,7 +11573,7 @@
 </file>
 
 <file path=customXml/itemProps1.xml><?xml version="1.0" encoding="utf-8"?>
-<ds:datastoreItem xmlns:ds="http://schemas.openxmlformats.org/officeDocument/2006/customXml" ds:itemID="{69326B9C-F808-4921-914B-12E9F6F09F1C}">
+<ds:datastoreItem xmlns:ds="http://schemas.openxmlformats.org/officeDocument/2006/customXml" ds:itemID="{F3C8215E-66C3-4345-87E5-F816DC6B28D4}">
   <ds:schemaRefs>
     <ds:schemaRef ds:uri="http://schemas.openxmlformats.org/officeDocument/2006/bibliography"/>
   </ds:schemaRefs>

</xml_diff>